<commit_message>
Eureka! sustentación hecha, proyecto finalizado.
</commit_message>
<xml_diff>
--- a/Lista de chequeo.docx
+++ b/Lista de chequeo.docx
@@ -1814,23 +1814,7 @@
             </w:pPr>
             <w:r>
               <w:rPr/>
-              <w:t>$ python</w:t>
-            </w:r>
-            <w:r>
-              <w:rPr/>
-              <w:t>3</w:t>
-            </w:r>
-            <w:r>
-              <w:rPr/>
-              <w:t xml:space="preserve"> resolver_</w:t>
-            </w:r>
-            <w:r>
-              <w:rPr/>
-              <w:t>dpll</w:t>
-            </w:r>
-            <w:r>
-              <w:rPr/>
-              <w:t>.py</w:t>
+              <w:t>$ python3 resolver_dpll.py</w:t>
             </w:r>
           </w:p>
           <w:p>
@@ -1855,27 +1839,9 @@
             </w:r>
             <w:r>
               <w:rPr/>
-              <w:t>resolver_</w:t>
-            </w:r>
-            <w:r>
-              <w:rPr/>
-              <w:t>dpll</w:t>
-            </w:r>
-            <w:r>
-              <w:rPr/>
-              <w:t xml:space="preserve">.py” se encargará de </w:t>
-            </w:r>
-            <w:r>
-              <w:rPr/>
-              <w:t>darnos una solucion dadas nuestras reglas A, B, C, D, y si se quiere, alguna condición inicial.</w:t>
-            </w:r>
-            <w:r>
-              <w:rPr/>
+              <w:t>resolver_dpll.py” se encargará de darnos una solucion dadas nuestras reglas A, B, C, D, y si se quiere, alguna condición inicial.</w:t>
               <w:br/>
               <w:br/>
-            </w:r>
-            <w:r>
-              <w:rPr/>
               <w:t>El código está adaptado para dar una solución completa a un sudoku parcialmente lleno.</w:t>
             </w:r>
           </w:p>
@@ -1897,19 +1863,7 @@
             </w:pPr>
             <w:r>
               <w:rPr/>
-              <w:t>El</w:t>
-            </w:r>
-            <w:r>
-              <w:rPr/>
-              <w:t xml:space="preserve"> .png presentado en la carpeta /Soluciones</w:t>
-            </w:r>
-            <w:r>
-              <w:rPr/>
-              <w:t>DPLL</w:t>
-            </w:r>
-            <w:r>
-              <w:rPr/>
-              <w:t xml:space="preserve"> corresponden al resultado de este proceso.</w:t>
+              <w:t>El .png presentado en la carpeta /SolucionesDPLL corresponden al resultado de este proceso.</w:t>
             </w:r>
           </w:p>
           <w:p>
@@ -2353,7 +2307,7 @@
             </w:pPr>
             <w:r>
               <w:rPr/>
-              <w:t>.OK</w:t>
+              <w:t>OK</w:t>
             </w:r>
           </w:p>
         </w:tc>
@@ -2430,6 +2384,18 @@
             </w:pPr>
             <w:r>
               <w:rPr/>
+              <w:t>¡Proyecto sustentado!</w:t>
+            </w:r>
+          </w:p>
+          <w:p>
+            <w:pPr>
+              <w:pStyle w:val="Normal"/>
+              <w:spacing w:lineRule="auto" w:line="240" w:before="0" w:after="0"/>
+              <w:rPr/>
+            </w:pPr>
+            <w:r>
+              <w:rPr/>
+              <w:t>Thanks!</w:t>
             </w:r>
           </w:p>
         </w:tc>
@@ -2447,6 +2413,7 @@
             </w:pPr>
             <w:r>
               <w:rPr/>
+              <w:t>OK</w:t>
             </w:r>
           </w:p>
         </w:tc>

</xml_diff>